<commit_message>
overview of android notifications
</commit_message>
<xml_diff>
--- a/Documents/Android-notifications.docx
+++ b/Documents/Android-notifications.docx
@@ -237,26 +237,66 @@
     <w:p>
       <w:pPr>
         <w:spacing w:before="100" w:beforeAutospacing="1" w:after="100" w:afterAutospacing="1" w:line="240" w:lineRule="auto"/>
-        <w:jc w:val="both"/>
-        <w:rPr>
-          <w:rFonts w:ascii="Times New Roman" w:eastAsia="Times New Roman" w:hAnsi="Times New Roman" w:cs="Times New Roman"/>
-          <w:sz w:val="24"/>
-          <w:szCs w:val="24"/>
-        </w:rPr>
-      </w:pPr>
-      <w:r>
-        <w:rPr>
-          <w:rFonts w:ascii="Times New Roman" w:eastAsia="Times New Roman" w:hAnsi="Times New Roman" w:cs="Times New Roman"/>
-          <w:sz w:val="24"/>
-          <w:szCs w:val="24"/>
-        </w:rPr>
-        <w:t xml:space="preserve">A notification in normal view appears in an area that's up to 64 dp tall. Even if you create a notification with a big view style, it will appear in normal view until it's expanded. This is an example of a normal view: </w:t>
+        <w:ind w:left="360"/>
+        <w:jc w:val="both"/>
+        <w:rPr>
+          <w:rFonts w:ascii="Times New Roman" w:eastAsia="Times New Roman" w:hAnsi="Times New Roman" w:cs="Times New Roman"/>
+          <w:sz w:val="24"/>
+          <w:szCs w:val="24"/>
+        </w:rPr>
+      </w:pPr>
+      <w:bookmarkStart w:id="0" w:name="_GoBack"/>
+      <w:r>
+        <w:rPr>
+          <w:rFonts w:ascii="Times New Roman" w:eastAsia="Times New Roman" w:hAnsi="Times New Roman" w:cs="Times New Roman"/>
+          <w:sz w:val="24"/>
+          <w:szCs w:val="24"/>
+        </w:rPr>
+        <w:t xml:space="preserve">A notification in normal view appears in an area that's up to 64 </w:t>
+      </w:r>
+      <w:proofErr w:type="spellStart"/>
+      <w:proofErr w:type="gramStart"/>
+      <w:r>
+        <w:rPr>
+          <w:rFonts w:ascii="Times New Roman" w:eastAsia="Times New Roman" w:hAnsi="Times New Roman" w:cs="Times New Roman"/>
+          <w:sz w:val="24"/>
+          <w:szCs w:val="24"/>
+        </w:rPr>
+        <w:t>dp</w:t>
+      </w:r>
+      <w:proofErr w:type="spellEnd"/>
+      <w:proofErr w:type="gramEnd"/>
+      <w:r>
+        <w:rPr>
+          <w:rFonts w:ascii="Times New Roman" w:eastAsia="Times New Roman" w:hAnsi="Times New Roman" w:cs="Times New Roman"/>
+          <w:sz w:val="24"/>
+          <w:szCs w:val="24"/>
+        </w:rPr>
+        <w:t xml:space="preserve"> tall. Even if you create a notification with a big view style, it will appear in normal view until it's expanded. This is an </w:t>
+      </w:r>
+      <w:proofErr w:type="gramStart"/>
+      <w:r>
+        <w:rPr>
+          <w:rFonts w:ascii="Times New Roman" w:eastAsia="Times New Roman" w:hAnsi="Times New Roman" w:cs="Times New Roman"/>
+          <w:sz w:val="24"/>
+          <w:szCs w:val="24"/>
+        </w:rPr>
+        <w:t>example</w:t>
+      </w:r>
+      <w:proofErr w:type="gramEnd"/>
+      <w:r>
+        <w:rPr>
+          <w:rFonts w:ascii="Times New Roman" w:eastAsia="Times New Roman" w:hAnsi="Times New Roman" w:cs="Times New Roman"/>
+          <w:sz w:val="24"/>
+          <w:szCs w:val="24"/>
+        </w:rPr>
+        <w:t xml:space="preserve"> of a normal view: </w:t>
       </w:r>
     </w:p>
     <w:p>
       <w:pPr>
         <w:spacing w:after="0" w:line="240" w:lineRule="auto"/>
-        <w:ind w:left="720"/>
+        <w:ind w:left="1080"/>
         <w:jc w:val="both"/>
         <w:rPr>
           <w:rFonts w:ascii="Times New Roman" w:eastAsia="Times New Roman" w:hAnsi="Times New Roman" w:cs="Times New Roman"/>
@@ -272,7 +312,7 @@
           <w:szCs w:val="24"/>
         </w:rPr>
         <w:drawing>
-          <wp:inline distT="0" distB="0" distL="0" distR="0" wp14:anchorId="3C64A42F" wp14:editId="7BFB752A">
+          <wp:inline distT="0" distB="0" distL="0" distR="0" wp14:anchorId="070FC881" wp14:editId="038B9F1C">
             <wp:extent cx="4076700" cy="1457325"/>
             <wp:effectExtent l="0" t="0" r="0" b="9525"/>
             <wp:docPr id="1" name="Picture 1" descr="https://developer.android.com/images/ui/notifications/normal_notification_callouts.png"/>
@@ -324,7 +364,7 @@
     <w:p>
       <w:pPr>
         <w:spacing w:after="0" w:line="240" w:lineRule="auto"/>
-        <w:ind w:left="720"/>
+        <w:ind w:left="1080"/>
         <w:jc w:val="both"/>
         <w:rPr>
           <w:rFonts w:ascii="Times New Roman" w:eastAsia="Times New Roman" w:hAnsi="Times New Roman" w:cs="Times New Roman"/>
@@ -340,6 +380,7 @@
           <w:ilvl w:val="0"/>
           <w:numId w:val="1"/>
         </w:numPr>
+        <w:ind w:left="1080"/>
         <w:jc w:val="both"/>
         <w:rPr>
           <w:rFonts w:ascii="Times New Roman" w:hAnsi="Times New Roman" w:cs="Times New Roman"/>
@@ -371,6 +412,7 @@
           <w:ilvl w:val="0"/>
           <w:numId w:val="1"/>
         </w:numPr>
+        <w:ind w:left="1080"/>
         <w:jc w:val="both"/>
         <w:rPr>
           <w:rFonts w:ascii="Times New Roman" w:hAnsi="Times New Roman" w:cs="Times New Roman"/>
@@ -394,6 +436,7 @@
           <w:ilvl w:val="0"/>
           <w:numId w:val="1"/>
         </w:numPr>
+        <w:ind w:left="1080"/>
         <w:jc w:val="both"/>
         <w:rPr>
           <w:rFonts w:ascii="Times New Roman" w:hAnsi="Times New Roman" w:cs="Times New Roman"/>
@@ -417,6 +460,7 @@
           <w:ilvl w:val="0"/>
           <w:numId w:val="1"/>
         </w:numPr>
+        <w:ind w:left="1080"/>
         <w:jc w:val="both"/>
         <w:rPr>
           <w:rFonts w:ascii="Times New Roman" w:hAnsi="Times New Roman" w:cs="Times New Roman"/>
@@ -440,6 +484,7 @@
           <w:ilvl w:val="0"/>
           <w:numId w:val="1"/>
         </w:numPr>
+        <w:ind w:left="1080"/>
         <w:jc w:val="both"/>
         <w:rPr>
           <w:rFonts w:ascii="Times New Roman" w:hAnsi="Times New Roman" w:cs="Times New Roman"/>
@@ -463,30 +508,25 @@
           <w:ilvl w:val="0"/>
           <w:numId w:val="1"/>
         </w:numPr>
-        <w:jc w:val="both"/>
-        <w:rPr>
-          <w:rFonts w:ascii="Times New Roman" w:hAnsi="Times New Roman" w:cs="Times New Roman"/>
-          <w:sz w:val="24"/>
-          <w:szCs w:val="24"/>
-        </w:rPr>
-      </w:pPr>
-      <w:r>
-        <w:rPr>
-          <w:rFonts w:ascii="Times New Roman" w:hAnsi="Times New Roman" w:cs="Times New Roman"/>
-          <w:sz w:val="24"/>
-          <w:szCs w:val="24"/>
-        </w:rPr>
-        <w:t xml:space="preserve">Time at which notification was issued. </w:t>
-      </w:r>
-      <w:r>
-        <w:rPr>
-          <w:rFonts w:ascii="Times New Roman" w:hAnsi="Times New Roman" w:cs="Times New Roman"/>
-          <w:sz w:val="24"/>
-          <w:szCs w:val="24"/>
-        </w:rPr>
-        <w:t xml:space="preserve">You can set an explicit value with </w:t>
+        <w:ind w:left="1080"/>
+        <w:jc w:val="both"/>
+        <w:rPr>
+          <w:rFonts w:ascii="Times New Roman" w:hAnsi="Times New Roman" w:cs="Times New Roman"/>
+          <w:sz w:val="24"/>
+          <w:szCs w:val="24"/>
+        </w:rPr>
+      </w:pPr>
+      <w:r>
+        <w:rPr>
+          <w:rFonts w:ascii="Times New Roman" w:hAnsi="Times New Roman" w:cs="Times New Roman"/>
+          <w:sz w:val="24"/>
+          <w:szCs w:val="24"/>
+        </w:rPr>
+        <w:t xml:space="preserve">Time at which notification was issued. You can set an explicit value with </w:t>
       </w:r>
       <w:hyperlink r:id="rId7" w:anchor="setWhen%28long%29" w:history="1">
+        <w:proofErr w:type="spellStart"/>
+        <w:proofErr w:type="gramStart"/>
         <w:r>
           <w:rPr>
             <w:rStyle w:val="Hyperlink"/>
@@ -494,7 +534,27 @@
             <w:sz w:val="24"/>
             <w:szCs w:val="24"/>
           </w:rPr>
-          <w:t>setWhen()</w:t>
+          <w:t>setWhen</w:t>
+        </w:r>
+        <w:proofErr w:type="spellEnd"/>
+        <w:r>
+          <w:rPr>
+            <w:rStyle w:val="Hyperlink"/>
+            <w:rFonts w:ascii="Times New Roman" w:hAnsi="Times New Roman" w:cs="Times New Roman"/>
+            <w:sz w:val="24"/>
+            <w:szCs w:val="24"/>
+          </w:rPr>
+          <w:t>(</w:t>
+        </w:r>
+        <w:proofErr w:type="gramEnd"/>
+        <w:r>
+          <w:rPr>
+            <w:rStyle w:val="Hyperlink"/>
+            <w:rFonts w:ascii="Times New Roman" w:hAnsi="Times New Roman" w:cs="Times New Roman"/>
+            <w:sz w:val="24"/>
+            <w:szCs w:val="24"/>
+          </w:rPr>
+          <w:t>)</w:t>
         </w:r>
       </w:hyperlink>
       <w:r>
@@ -503,7 +563,16 @@
           <w:sz w:val="24"/>
           <w:szCs w:val="24"/>
         </w:rPr>
-        <w:t>; if you don't it defaults to the time that the system received the notification.</w:t>
+        <w:t>; if you don't it defaults to the time that the system received the notification</w:t>
+      </w:r>
+      <w:bookmarkEnd w:id="0"/>
+      <w:r>
+        <w:rPr>
+          <w:rFonts w:ascii="Times New Roman" w:hAnsi="Times New Roman" w:cs="Times New Roman"/>
+          <w:sz w:val="24"/>
+          <w:szCs w:val="24"/>
+        </w:rPr>
+        <w:t>.</w:t>
       </w:r>
     </w:p>
     <w:p>
@@ -743,7 +812,27 @@
           <w:sz w:val="24"/>
           <w:szCs w:val="24"/>
         </w:rPr>
-        <w:t xml:space="preserve">The details area contains a bitmap up to 256 dp tall in its detail section. </w:t>
+        <w:t xml:space="preserve">The details area contains a bitmap up to 256 </w:t>
+      </w:r>
+      <w:proofErr w:type="spellStart"/>
+      <w:proofErr w:type="gramStart"/>
+      <w:r>
+        <w:rPr>
+          <w:rFonts w:ascii="Times New Roman" w:eastAsia="Times New Roman" w:hAnsi="Times New Roman" w:cs="Times New Roman"/>
+          <w:sz w:val="24"/>
+          <w:szCs w:val="24"/>
+        </w:rPr>
+        <w:t>dp</w:t>
+      </w:r>
+      <w:proofErr w:type="spellEnd"/>
+      <w:proofErr w:type="gramEnd"/>
+      <w:r>
+        <w:rPr>
+          <w:rFonts w:ascii="Times New Roman" w:eastAsia="Times New Roman" w:hAnsi="Times New Roman" w:cs="Times New Roman"/>
+          <w:sz w:val="24"/>
+          <w:szCs w:val="24"/>
+        </w:rPr>
+        <w:t xml:space="preserve"> tall in its detail section. </w:t>
       </w:r>
     </w:p>
     <w:p>
@@ -777,13 +866,23 @@
           <w:szCs w:val="24"/>
         </w:rPr>
       </w:pPr>
-      <w:r>
-        <w:rPr>
-          <w:rFonts w:ascii="Times New Roman" w:eastAsia="Times New Roman" w:hAnsi="Times New Roman" w:cs="Times New Roman"/>
-          <w:sz w:val="24"/>
-          <w:szCs w:val="24"/>
-        </w:rPr>
-        <w:t xml:space="preserve">Displays a large text block in the details section. </w:t>
+      <w:proofErr w:type="gramStart"/>
+      <w:r>
+        <w:rPr>
+          <w:rFonts w:ascii="Times New Roman" w:eastAsia="Times New Roman" w:hAnsi="Times New Roman" w:cs="Times New Roman"/>
+          <w:sz w:val="24"/>
+          <w:szCs w:val="24"/>
+        </w:rPr>
+        <w:t>Displays a large text block in the details section.</w:t>
+      </w:r>
+      <w:proofErr w:type="gramEnd"/>
+      <w:r>
+        <w:rPr>
+          <w:rFonts w:ascii="Times New Roman" w:eastAsia="Times New Roman" w:hAnsi="Times New Roman" w:cs="Times New Roman"/>
+          <w:sz w:val="24"/>
+          <w:szCs w:val="24"/>
+        </w:rPr>
+        <w:t xml:space="preserve"> </w:t>
       </w:r>
     </w:p>
     <w:p>
@@ -817,13 +916,23 @@
           <w:szCs w:val="24"/>
         </w:rPr>
       </w:pPr>
-      <w:r>
-        <w:rPr>
-          <w:rFonts w:ascii="Times New Roman" w:eastAsia="Times New Roman" w:hAnsi="Times New Roman" w:cs="Times New Roman"/>
-          <w:sz w:val="24"/>
-          <w:szCs w:val="24"/>
-        </w:rPr>
-        <w:t xml:space="preserve">Displays lines of text in the details section. </w:t>
+      <w:proofErr w:type="gramStart"/>
+      <w:r>
+        <w:rPr>
+          <w:rFonts w:ascii="Times New Roman" w:eastAsia="Times New Roman" w:hAnsi="Times New Roman" w:cs="Times New Roman"/>
+          <w:sz w:val="24"/>
+          <w:szCs w:val="24"/>
+        </w:rPr>
+        <w:t>Displays lines of text in the details section.</w:t>
+      </w:r>
+      <w:proofErr w:type="gramEnd"/>
+      <w:r>
+        <w:rPr>
+          <w:rFonts w:ascii="Times New Roman" w:eastAsia="Times New Roman" w:hAnsi="Times New Roman" w:cs="Times New Roman"/>
+          <w:sz w:val="24"/>
+          <w:szCs w:val="24"/>
+        </w:rPr>
+        <w:t xml:space="preserve"> </w:t>
       </w:r>
     </w:p>
     <w:p>
@@ -877,13 +986,23 @@
           <w:szCs w:val="24"/>
         </w:rPr>
       </w:pPr>
-      <w:r>
-        <w:rPr>
-          <w:rFonts w:ascii="Times New Roman" w:eastAsia="Times New Roman" w:hAnsi="Times New Roman" w:cs="Times New Roman"/>
-          <w:sz w:val="24"/>
-          <w:szCs w:val="24"/>
-        </w:rPr>
-        <w:t xml:space="preserve">Allows you to override the normal view's content title with a title that appears only in the expanded view. </w:t>
+      <w:proofErr w:type="gramStart"/>
+      <w:r>
+        <w:rPr>
+          <w:rFonts w:ascii="Times New Roman" w:eastAsia="Times New Roman" w:hAnsi="Times New Roman" w:cs="Times New Roman"/>
+          <w:sz w:val="24"/>
+          <w:szCs w:val="24"/>
+        </w:rPr>
+        <w:t>Allows you to override the normal view's content title with a title that appears only in the expanded view.</w:t>
+      </w:r>
+      <w:proofErr w:type="gramEnd"/>
+      <w:r>
+        <w:rPr>
+          <w:rFonts w:ascii="Times New Roman" w:eastAsia="Times New Roman" w:hAnsi="Times New Roman" w:cs="Times New Roman"/>
+          <w:sz w:val="24"/>
+          <w:szCs w:val="24"/>
+        </w:rPr>
+        <w:t xml:space="preserve"> </w:t>
       </w:r>
     </w:p>
     <w:p>
@@ -917,13 +1036,23 @@
           <w:szCs w:val="24"/>
         </w:rPr>
       </w:pPr>
-      <w:r>
-        <w:rPr>
-          <w:rFonts w:ascii="Times New Roman" w:eastAsia="Times New Roman" w:hAnsi="Times New Roman" w:cs="Times New Roman"/>
-          <w:sz w:val="24"/>
-          <w:szCs w:val="24"/>
-        </w:rPr>
-        <w:t xml:space="preserve">Allows you to add a line of text below the details area. </w:t>
+      <w:proofErr w:type="gramStart"/>
+      <w:r>
+        <w:rPr>
+          <w:rFonts w:ascii="Times New Roman" w:eastAsia="Times New Roman" w:hAnsi="Times New Roman" w:cs="Times New Roman"/>
+          <w:sz w:val="24"/>
+          <w:szCs w:val="24"/>
+        </w:rPr>
+        <w:t>Allows you to add a line of text below the details area.</w:t>
+      </w:r>
+      <w:proofErr w:type="gramEnd"/>
+      <w:r>
+        <w:rPr>
+          <w:rFonts w:ascii="Times New Roman" w:eastAsia="Times New Roman" w:hAnsi="Times New Roman" w:cs="Times New Roman"/>
+          <w:sz w:val="24"/>
+          <w:szCs w:val="24"/>
+        </w:rPr>
+        <w:t xml:space="preserve"> </w:t>
       </w:r>
     </w:p>
     <w:p>
@@ -946,6 +1075,7 @@
         <w:t xml:space="preserve">Applying a big view style to a notification is described in the section </w:t>
       </w:r>
       <w:hyperlink r:id="rId9" w:anchor="ApplyStyle" w:history="1">
+        <w:proofErr w:type="gramStart"/>
         <w:r>
           <w:rPr>
             <w:rFonts w:ascii="Times New Roman" w:eastAsia="Times New Roman" w:hAnsi="Times New Roman" w:cs="Times New Roman"/>
@@ -954,7 +1084,18 @@
             <w:szCs w:val="24"/>
             <w:u w:val="single"/>
           </w:rPr>
-          <w:t>Applying a big view style to a notification</w:t>
+          <w:t>Applying</w:t>
+        </w:r>
+        <w:proofErr w:type="gramEnd"/>
+        <w:r>
+          <w:rPr>
+            <w:rFonts w:ascii="Times New Roman" w:eastAsia="Times New Roman" w:hAnsi="Times New Roman" w:cs="Times New Roman"/>
+            <w:color w:val="0000FF"/>
+            <w:sz w:val="24"/>
+            <w:szCs w:val="24"/>
+            <w:u w:val="single"/>
+          </w:rPr>
+          <w:t xml:space="preserve"> a big view style to a notification</w:t>
         </w:r>
       </w:hyperlink>
       <w:r>
@@ -1039,8 +1180,9 @@
           <w:sz w:val="24"/>
           <w:szCs w:val="24"/>
         </w:rPr>
-        <w:t>You can specify notification UI information and actions through NotificationCombat.</w:t>
-      </w:r>
+        <w:t xml:space="preserve">You can specify notification UI information and actions through </w:t>
+      </w:r>
+      <w:proofErr w:type="spellStart"/>
       <w:r>
         <w:rPr>
           <w:rFonts w:ascii="Times New Roman" w:hAnsi="Times New Roman" w:cs="Times New Roman"/>
@@ -1048,6 +1190,15 @@
           <w:sz w:val="24"/>
           <w:szCs w:val="24"/>
         </w:rPr>
+        <w:t>NotificationCombat.</w:t>
+      </w:r>
+      <w:r>
+        <w:rPr>
+          <w:rFonts w:ascii="Times New Roman" w:hAnsi="Times New Roman" w:cs="Times New Roman"/>
+          <w:color w:val="000000" w:themeColor="text1"/>
+          <w:sz w:val="24"/>
+          <w:szCs w:val="24"/>
+        </w:rPr>
         <w:t>B</w:t>
       </w:r>
       <w:r>
@@ -1066,8 +1217,9 @@
           <w:sz w:val="24"/>
           <w:szCs w:val="24"/>
         </w:rPr>
-        <w:t>der object.</w:t>
-      </w:r>
+        <w:t>der</w:t>
+      </w:r>
+      <w:proofErr w:type="spellEnd"/>
       <w:r>
         <w:rPr>
           <w:rFonts w:ascii="Times New Roman" w:hAnsi="Times New Roman" w:cs="Times New Roman"/>
@@ -1075,7 +1227,7 @@
           <w:sz w:val="24"/>
           <w:szCs w:val="24"/>
         </w:rPr>
-        <w:t xml:space="preserve"> </w:t>
+        <w:t xml:space="preserve"> object.</w:t>
       </w:r>
       <w:r>
         <w:rPr>
@@ -1084,9 +1236,11 @@
           <w:sz w:val="24"/>
           <w:szCs w:val="24"/>
         </w:rPr>
-        <w:t xml:space="preserve">To create the notification itself, you call </w:t>
+        <w:t xml:space="preserve"> To create the notification itself, you call </w:t>
       </w:r>
       <w:hyperlink r:id="rId10" w:anchor="build%28%29" w:history="1">
+        <w:proofErr w:type="spellStart"/>
+        <w:proofErr w:type="gramStart"/>
         <w:r>
           <w:rPr>
             <w:rStyle w:val="Hyperlink"/>
@@ -1096,7 +1250,31 @@
             <w:szCs w:val="24"/>
             <w:u w:val="none"/>
           </w:rPr>
-          <w:t>NotificationCompat.Builder.build()</w:t>
+          <w:t>NotificationCompat.Builder.build</w:t>
+        </w:r>
+        <w:proofErr w:type="spellEnd"/>
+        <w:r>
+          <w:rPr>
+            <w:rStyle w:val="Hyperlink"/>
+            <w:rFonts w:ascii="Times New Roman" w:hAnsi="Times New Roman" w:cs="Times New Roman"/>
+            <w:color w:val="000000" w:themeColor="text1"/>
+            <w:sz w:val="24"/>
+            <w:szCs w:val="24"/>
+            <w:u w:val="none"/>
+          </w:rPr>
+          <w:t>(</w:t>
+        </w:r>
+        <w:proofErr w:type="gramEnd"/>
+        <w:r>
+          <w:rPr>
+            <w:rStyle w:val="Hyperlink"/>
+            <w:rFonts w:ascii="Times New Roman" w:hAnsi="Times New Roman" w:cs="Times New Roman"/>
+            <w:color w:val="000000" w:themeColor="text1"/>
+            <w:sz w:val="24"/>
+            <w:szCs w:val="24"/>
+            <w:u w:val="none"/>
+          </w:rPr>
+          <w:t>)</w:t>
         </w:r>
       </w:hyperlink>
       <w:r>
@@ -1153,6 +1331,8 @@
         <w:t xml:space="preserve"> object to the system by calling </w:t>
       </w:r>
       <w:hyperlink r:id="rId13" w:anchor="notify%28%29" w:history="1">
+        <w:proofErr w:type="spellStart"/>
+        <w:proofErr w:type="gramStart"/>
         <w:r>
           <w:rPr>
             <w:rStyle w:val="Hyperlink"/>
@@ -1162,7 +1342,31 @@
             <w:szCs w:val="24"/>
             <w:u w:val="none"/>
           </w:rPr>
-          <w:t>NotificationManager.notify()</w:t>
+          <w:t>NotificationManager.notify</w:t>
+        </w:r>
+        <w:proofErr w:type="spellEnd"/>
+        <w:r>
+          <w:rPr>
+            <w:rStyle w:val="Hyperlink"/>
+            <w:rFonts w:ascii="Times New Roman" w:hAnsi="Times New Roman" w:cs="Times New Roman"/>
+            <w:color w:val="000000" w:themeColor="text1"/>
+            <w:sz w:val="24"/>
+            <w:szCs w:val="24"/>
+            <w:u w:val="none"/>
+          </w:rPr>
+          <w:t>(</w:t>
+        </w:r>
+        <w:proofErr w:type="gramEnd"/>
+        <w:r>
+          <w:rPr>
+            <w:rStyle w:val="Hyperlink"/>
+            <w:rFonts w:ascii="Times New Roman" w:hAnsi="Times New Roman" w:cs="Times New Roman"/>
+            <w:color w:val="000000" w:themeColor="text1"/>
+            <w:sz w:val="24"/>
+            <w:szCs w:val="24"/>
+            <w:u w:val="none"/>
+          </w:rPr>
+          <w:t>)</w:t>
         </w:r>
       </w:hyperlink>
       <w:r>
@@ -1232,7 +1436,27 @@
           <w:sz w:val="24"/>
           <w:szCs w:val="24"/>
         </w:rPr>
-        <w:t>A small Icon(setSmallIcon())</w:t>
+        <w:t>A small Icon(</w:t>
+      </w:r>
+      <w:proofErr w:type="spellStart"/>
+      <w:r>
+        <w:rPr>
+          <w:rFonts w:ascii="Times New Roman" w:hAnsi="Times New Roman" w:cs="Times New Roman"/>
+          <w:color w:val="000000" w:themeColor="text1"/>
+          <w:sz w:val="24"/>
+          <w:szCs w:val="24"/>
+        </w:rPr>
+        <w:t>setSmallIcon</w:t>
+      </w:r>
+      <w:proofErr w:type="spellEnd"/>
+      <w:r>
+        <w:rPr>
+          <w:rFonts w:ascii="Times New Roman" w:hAnsi="Times New Roman" w:cs="Times New Roman"/>
+          <w:color w:val="000000" w:themeColor="text1"/>
+          <w:sz w:val="24"/>
+          <w:szCs w:val="24"/>
+        </w:rPr>
+        <w:t>())</w:t>
       </w:r>
     </w:p>
     <w:p>
@@ -1266,7 +1490,27 @@
           <w:sz w:val="24"/>
           <w:szCs w:val="24"/>
         </w:rPr>
-        <w:t>(setContentTitle())</w:t>
+        <w:t>(</w:t>
+      </w:r>
+      <w:proofErr w:type="spellStart"/>
+      <w:r>
+        <w:rPr>
+          <w:rFonts w:ascii="Times New Roman" w:hAnsi="Times New Roman" w:cs="Times New Roman"/>
+          <w:color w:val="000000" w:themeColor="text1"/>
+          <w:sz w:val="24"/>
+          <w:szCs w:val="24"/>
+        </w:rPr>
+        <w:t>setContentTitle</w:t>
+      </w:r>
+      <w:proofErr w:type="spellEnd"/>
+      <w:r>
+        <w:rPr>
+          <w:rFonts w:ascii="Times New Roman" w:hAnsi="Times New Roman" w:cs="Times New Roman"/>
+          <w:color w:val="000000" w:themeColor="text1"/>
+          <w:sz w:val="24"/>
+          <w:szCs w:val="24"/>
+        </w:rPr>
+        <w:t>())</w:t>
       </w:r>
     </w:p>
     <w:p>
@@ -1300,7 +1544,27 @@
           <w:sz w:val="24"/>
           <w:szCs w:val="24"/>
         </w:rPr>
-        <w:t>(setContentText()</w:t>
+        <w:t>(</w:t>
+      </w:r>
+      <w:proofErr w:type="spellStart"/>
+      <w:r>
+        <w:rPr>
+          <w:rFonts w:ascii="Times New Roman" w:hAnsi="Times New Roman" w:cs="Times New Roman"/>
+          <w:color w:val="000000" w:themeColor="text1"/>
+          <w:sz w:val="24"/>
+          <w:szCs w:val="24"/>
+        </w:rPr>
+        <w:t>setContentText</w:t>
+      </w:r>
+      <w:proofErr w:type="spellEnd"/>
+      <w:r>
+        <w:rPr>
+          <w:rFonts w:ascii="Times New Roman" w:hAnsi="Times New Roman" w:cs="Times New Roman"/>
+          <w:color w:val="000000" w:themeColor="text1"/>
+          <w:sz w:val="24"/>
+          <w:szCs w:val="24"/>
+        </w:rPr>
+        <w:t>()</w:t>
       </w:r>
       <w:r>
         <w:rPr>
@@ -1425,15 +1689,7 @@
           <w:sz w:val="24"/>
           <w:szCs w:val="24"/>
         </w:rPr>
-        <w:t>I</w:t>
-      </w:r>
-      <w:r>
-        <w:rPr>
-          <w:rFonts w:ascii="Times New Roman" w:hAnsi="Times New Roman" w:cs="Times New Roman"/>
-          <w:sz w:val="24"/>
-          <w:szCs w:val="24"/>
-        </w:rPr>
-        <w:t xml:space="preserve">nside a </w:t>
+        <w:t xml:space="preserve">Inside a </w:t>
       </w:r>
       <w:hyperlink r:id="rId14" w:history="1">
         <w:r>
@@ -1457,6 +1713,7 @@
         <w:t xml:space="preserve">, the action itself is defined by a </w:t>
       </w:r>
       <w:hyperlink r:id="rId15" w:history="1">
+        <w:proofErr w:type="spellStart"/>
         <w:r>
           <w:rPr>
             <w:rStyle w:val="Hyperlink"/>
@@ -1468,6 +1725,7 @@
           </w:rPr>
           <w:t>PendingIntent</w:t>
         </w:r>
+        <w:proofErr w:type="spellEnd"/>
       </w:hyperlink>
       <w:r>
         <w:rPr>
@@ -1520,6 +1778,7 @@
         <w:t xml:space="preserve"> in your application. To associate the </w:t>
       </w:r>
       <w:hyperlink r:id="rId18" w:history="1">
+        <w:proofErr w:type="spellStart"/>
         <w:r>
           <w:rPr>
             <w:rStyle w:val="Hyperlink"/>
@@ -1531,6 +1790,7 @@
           </w:rPr>
           <w:t>PendingIntent</w:t>
         </w:r>
+        <w:proofErr w:type="spellEnd"/>
       </w:hyperlink>
       <w:r>
         <w:rPr>
@@ -1541,6 +1801,7 @@
         <w:t xml:space="preserve"> with a gesture, call the appropriate method of </w:t>
       </w:r>
       <w:hyperlink r:id="rId19" w:history="1">
+        <w:proofErr w:type="spellStart"/>
         <w:r>
           <w:rPr>
             <w:rStyle w:val="Hyperlink"/>
@@ -1552,6 +1813,7 @@
           </w:rPr>
           <w:t>NotificationCompat.Builder</w:t>
         </w:r>
+        <w:proofErr w:type="spellEnd"/>
       </w:hyperlink>
       <w:r>
         <w:rPr>
@@ -1583,6 +1845,7 @@
         <w:t xml:space="preserve"> when the user clicks the notification text in the notification drawer, you add the </w:t>
       </w:r>
       <w:hyperlink r:id="rId21" w:history="1">
+        <w:proofErr w:type="spellStart"/>
         <w:r>
           <w:rPr>
             <w:rStyle w:val="Hyperlink"/>
@@ -1594,6 +1857,7 @@
           </w:rPr>
           <w:t>PendingIntent</w:t>
         </w:r>
+        <w:proofErr w:type="spellEnd"/>
       </w:hyperlink>
       <w:r>
         <w:rPr>
@@ -1604,6 +1868,7 @@
         <w:t xml:space="preserve"> by calling </w:t>
       </w:r>
       <w:hyperlink r:id="rId22" w:anchor="setContentIntent%28android.app.PendingIntent%29" w:history="1">
+        <w:proofErr w:type="spellStart"/>
         <w:r>
           <w:rPr>
             <w:rStyle w:val="Hyperlink"/>
@@ -1613,7 +1878,19 @@
             <w:szCs w:val="24"/>
             <w:u w:val="none"/>
           </w:rPr>
-          <w:t>setContentIntent()</w:t>
+          <w:t>setContentIntent</w:t>
+        </w:r>
+        <w:proofErr w:type="spellEnd"/>
+        <w:r>
+          <w:rPr>
+            <w:rStyle w:val="Hyperlink"/>
+            <w:rFonts w:ascii="Times New Roman" w:hAnsi="Times New Roman" w:cs="Times New Roman"/>
+            <w:color w:val="auto"/>
+            <w:sz w:val="24"/>
+            <w:szCs w:val="24"/>
+            <w:u w:val="none"/>
+          </w:rPr>
+          <w:t>()</w:t>
         </w:r>
       </w:hyperlink>
       <w:r>
@@ -1654,16 +1931,36 @@
           <w:sz w:val="24"/>
           <w:szCs w:val="24"/>
         </w:rPr>
-        <w:t>Code for creating a simple notification</w:t>
-      </w:r>
-      <w:r>
-        <w:rPr>
-          <w:rFonts w:ascii="Times New Roman" w:hAnsi="Times New Roman" w:cs="Times New Roman"/>
-          <w:b/>
-          <w:sz w:val="24"/>
-          <w:szCs w:val="24"/>
-        </w:rPr>
-        <w:t>(Normal View)</w:t>
+        <w:t xml:space="preserve">Code for creating a simple </w:t>
+      </w:r>
+      <w:proofErr w:type="gramStart"/>
+      <w:r>
+        <w:rPr>
+          <w:rFonts w:ascii="Times New Roman" w:hAnsi="Times New Roman" w:cs="Times New Roman"/>
+          <w:b/>
+          <w:sz w:val="24"/>
+          <w:szCs w:val="24"/>
+        </w:rPr>
+        <w:t>notification</w:t>
+      </w:r>
+      <w:r>
+        <w:rPr>
+          <w:rFonts w:ascii="Times New Roman" w:hAnsi="Times New Roman" w:cs="Times New Roman"/>
+          <w:b/>
+          <w:sz w:val="24"/>
+          <w:szCs w:val="24"/>
+        </w:rPr>
+        <w:t>(</w:t>
+      </w:r>
+      <w:proofErr w:type="gramEnd"/>
+      <w:r>
+        <w:rPr>
+          <w:rFonts w:ascii="Times New Roman" w:hAnsi="Times New Roman" w:cs="Times New Roman"/>
+          <w:b/>
+          <w:sz w:val="24"/>
+          <w:szCs w:val="24"/>
+        </w:rPr>
+        <w:t>Normal View)</w:t>
       </w:r>
       <w:r>
         <w:rPr>
@@ -1709,7 +2006,25 @@
           <w:sz w:val="24"/>
           <w:szCs w:val="24"/>
         </w:rPr>
-        <w:t>// Creates an explicit intent for an Activity in your app</w:t>
+        <w:t xml:space="preserve">// </w:t>
+      </w:r>
+      <w:proofErr w:type="gramStart"/>
+      <w:r>
+        <w:rPr>
+          <w:rFonts w:ascii="Times New Roman" w:eastAsia="Times New Roman" w:hAnsi="Times New Roman" w:cs="Times New Roman"/>
+          <w:sz w:val="24"/>
+          <w:szCs w:val="24"/>
+        </w:rPr>
+        <w:t>Creates</w:t>
+      </w:r>
+      <w:proofErr w:type="gramEnd"/>
+      <w:r>
+        <w:rPr>
+          <w:rFonts w:ascii="Times New Roman" w:eastAsia="Times New Roman" w:hAnsi="Times New Roman" w:cs="Times New Roman"/>
+          <w:sz w:val="24"/>
+          <w:szCs w:val="24"/>
+        </w:rPr>
+        <w:t xml:space="preserve"> an explicit intent for an Activity in your app</w:t>
       </w:r>
       <w:r>
         <w:rPr>
@@ -1755,7 +2070,67 @@
           <w:sz w:val="24"/>
           <w:szCs w:val="24"/>
         </w:rPr>
-        <w:t>Intent resultIntent = new Intent(this, ResultActivity.class);</w:t>
+        <w:t xml:space="preserve">Intent </w:t>
+      </w:r>
+      <w:proofErr w:type="spellStart"/>
+      <w:r>
+        <w:rPr>
+          <w:rFonts w:eastAsia="Times New Roman" w:cstheme="minorHAnsi"/>
+          <w:b/>
+          <w:sz w:val="24"/>
+          <w:szCs w:val="24"/>
+        </w:rPr>
+        <w:t>resultIntent</w:t>
+      </w:r>
+      <w:proofErr w:type="spellEnd"/>
+      <w:r>
+        <w:rPr>
+          <w:rFonts w:eastAsia="Times New Roman" w:cstheme="minorHAnsi"/>
+          <w:b/>
+          <w:sz w:val="24"/>
+          <w:szCs w:val="24"/>
+        </w:rPr>
+        <w:t xml:space="preserve"> = new </w:t>
+      </w:r>
+      <w:proofErr w:type="gramStart"/>
+      <w:r>
+        <w:rPr>
+          <w:rFonts w:eastAsia="Times New Roman" w:cstheme="minorHAnsi"/>
+          <w:b/>
+          <w:sz w:val="24"/>
+          <w:szCs w:val="24"/>
+        </w:rPr>
+        <w:t>Intent(</w:t>
+      </w:r>
+      <w:proofErr w:type="gramEnd"/>
+      <w:r>
+        <w:rPr>
+          <w:rFonts w:eastAsia="Times New Roman" w:cstheme="minorHAnsi"/>
+          <w:b/>
+          <w:sz w:val="24"/>
+          <w:szCs w:val="24"/>
+        </w:rPr>
+        <w:t xml:space="preserve">this, </w:t>
+      </w:r>
+      <w:proofErr w:type="spellStart"/>
+      <w:r>
+        <w:rPr>
+          <w:rFonts w:eastAsia="Times New Roman" w:cstheme="minorHAnsi"/>
+          <w:b/>
+          <w:sz w:val="24"/>
+          <w:szCs w:val="24"/>
+        </w:rPr>
+        <w:t>ResultActivity.class</w:t>
+      </w:r>
+      <w:proofErr w:type="spellEnd"/>
+      <w:r>
+        <w:rPr>
+          <w:rFonts w:eastAsia="Times New Roman" w:cstheme="minorHAnsi"/>
+          <w:b/>
+          <w:sz w:val="24"/>
+          <w:szCs w:val="24"/>
+        </w:rPr>
+        <w:t>);</w:t>
       </w:r>
       <w:r>
         <w:rPr>
@@ -1798,7 +2173,25 @@
           <w:szCs w:val="24"/>
         </w:rPr>
         <w:br/>
-        <w:t>// This ensures that navigating backward from the Activity leads out of</w:t>
+        <w:t xml:space="preserve">// </w:t>
+      </w:r>
+      <w:proofErr w:type="gramStart"/>
+      <w:r>
+        <w:rPr>
+          <w:rFonts w:ascii="Times New Roman" w:eastAsia="Times New Roman" w:hAnsi="Times New Roman" w:cs="Times New Roman"/>
+          <w:sz w:val="24"/>
+          <w:szCs w:val="24"/>
+        </w:rPr>
+        <w:t>This</w:t>
+      </w:r>
+      <w:proofErr w:type="gramEnd"/>
+      <w:r>
+        <w:rPr>
+          <w:rFonts w:ascii="Times New Roman" w:eastAsia="Times New Roman" w:hAnsi="Times New Roman" w:cs="Times New Roman"/>
+          <w:sz w:val="24"/>
+          <w:szCs w:val="24"/>
+        </w:rPr>
+        <w:t xml:space="preserve"> ensures that navigating backward from the Activity leads out of</w:t>
       </w:r>
       <w:r>
         <w:rPr>
@@ -1847,6 +2240,7 @@
           <w:szCs w:val="20"/>
         </w:rPr>
       </w:pPr>
+      <w:proofErr w:type="spellStart"/>
       <w:r>
         <w:rPr>
           <w:rFonts w:eastAsia="Times New Roman" w:cstheme="minorHAnsi"/>
@@ -1854,7 +2248,68 @@
           <w:sz w:val="24"/>
           <w:szCs w:val="24"/>
         </w:rPr>
-        <w:t>TaskStackBuilder stackBuilder = TaskStackBuilder.create(this);</w:t>
+        <w:t>TaskStackBuilder</w:t>
+      </w:r>
+      <w:proofErr w:type="spellEnd"/>
+      <w:r>
+        <w:rPr>
+          <w:rFonts w:eastAsia="Times New Roman" w:cstheme="minorHAnsi"/>
+          <w:b/>
+          <w:sz w:val="24"/>
+          <w:szCs w:val="24"/>
+        </w:rPr>
+        <w:t xml:space="preserve"> </w:t>
+      </w:r>
+      <w:proofErr w:type="spellStart"/>
+      <w:r>
+        <w:rPr>
+          <w:rFonts w:eastAsia="Times New Roman" w:cstheme="minorHAnsi"/>
+          <w:b/>
+          <w:sz w:val="24"/>
+          <w:szCs w:val="24"/>
+        </w:rPr>
+        <w:t>stackBuilder</w:t>
+      </w:r>
+      <w:proofErr w:type="spellEnd"/>
+      <w:r>
+        <w:rPr>
+          <w:rFonts w:eastAsia="Times New Roman" w:cstheme="minorHAnsi"/>
+          <w:b/>
+          <w:sz w:val="24"/>
+          <w:szCs w:val="24"/>
+        </w:rPr>
+        <w:t xml:space="preserve"> = </w:t>
+      </w:r>
+      <w:proofErr w:type="spellStart"/>
+      <w:proofErr w:type="gramStart"/>
+      <w:r>
+        <w:rPr>
+          <w:rFonts w:eastAsia="Times New Roman" w:cstheme="minorHAnsi"/>
+          <w:b/>
+          <w:sz w:val="24"/>
+          <w:szCs w:val="24"/>
+        </w:rPr>
+        <w:t>TaskStackBuilder.create</w:t>
+      </w:r>
+      <w:proofErr w:type="spellEnd"/>
+      <w:r>
+        <w:rPr>
+          <w:rFonts w:eastAsia="Times New Roman" w:cstheme="minorHAnsi"/>
+          <w:b/>
+          <w:sz w:val="24"/>
+          <w:szCs w:val="24"/>
+        </w:rPr>
+        <w:t>(</w:t>
+      </w:r>
+      <w:proofErr w:type="gramEnd"/>
+      <w:r>
+        <w:rPr>
+          <w:rFonts w:eastAsia="Times New Roman" w:cstheme="minorHAnsi"/>
+          <w:b/>
+          <w:sz w:val="24"/>
+          <w:szCs w:val="24"/>
+        </w:rPr>
+        <w:t>this);</w:t>
       </w:r>
     </w:p>
     <w:p>
@@ -1899,7 +2354,25 @@
           <w:sz w:val="24"/>
           <w:szCs w:val="24"/>
         </w:rPr>
-        <w:t>// Adds the back stack for the Intent (but not the Intent itself)</w:t>
+        <w:t xml:space="preserve">// </w:t>
+      </w:r>
+      <w:proofErr w:type="gramStart"/>
+      <w:r>
+        <w:rPr>
+          <w:rFonts w:ascii="Times New Roman" w:eastAsia="Times New Roman" w:hAnsi="Times New Roman" w:cs="Times New Roman"/>
+          <w:sz w:val="24"/>
+          <w:szCs w:val="24"/>
+        </w:rPr>
+        <w:t>Adds</w:t>
+      </w:r>
+      <w:proofErr w:type="gramEnd"/>
+      <w:r>
+        <w:rPr>
+          <w:rFonts w:ascii="Times New Roman" w:eastAsia="Times New Roman" w:hAnsi="Times New Roman" w:cs="Times New Roman"/>
+          <w:sz w:val="24"/>
+          <w:szCs w:val="24"/>
+        </w:rPr>
+        <w:t xml:space="preserve"> the back stack for the Intent (but not the Intent itself)</w:t>
       </w:r>
       <w:r>
         <w:rPr>
@@ -1939,6 +2412,8 @@
           <w:szCs w:val="20"/>
         </w:rPr>
       </w:pPr>
+      <w:proofErr w:type="spellStart"/>
+      <w:proofErr w:type="gramStart"/>
       <w:r>
         <w:rPr>
           <w:rFonts w:eastAsia="Times New Roman" w:cstheme="minorHAnsi"/>
@@ -1946,7 +2421,38 @@
           <w:sz w:val="24"/>
           <w:szCs w:val="24"/>
         </w:rPr>
-        <w:t>stackBuilder.addParentStack(ResultActivity.class);</w:t>
+        <w:t>stackBuilder.addParentStack</w:t>
+      </w:r>
+      <w:proofErr w:type="spellEnd"/>
+      <w:r>
+        <w:rPr>
+          <w:rFonts w:eastAsia="Times New Roman" w:cstheme="minorHAnsi"/>
+          <w:b/>
+          <w:sz w:val="24"/>
+          <w:szCs w:val="24"/>
+        </w:rPr>
+        <w:t>(</w:t>
+      </w:r>
+      <w:proofErr w:type="spellStart"/>
+      <w:proofErr w:type="gramEnd"/>
+      <w:r>
+        <w:rPr>
+          <w:rFonts w:eastAsia="Times New Roman" w:cstheme="minorHAnsi"/>
+          <w:b/>
+          <w:sz w:val="24"/>
+          <w:szCs w:val="24"/>
+        </w:rPr>
+        <w:t>ResultActivity.class</w:t>
+      </w:r>
+      <w:proofErr w:type="spellEnd"/>
+      <w:r>
+        <w:rPr>
+          <w:rFonts w:eastAsia="Times New Roman" w:cstheme="minorHAnsi"/>
+          <w:b/>
+          <w:sz w:val="24"/>
+          <w:szCs w:val="24"/>
+        </w:rPr>
+        <w:t>);</w:t>
       </w:r>
     </w:p>
     <w:p>
@@ -1985,7 +2491,25 @@
         </w:rPr>
         <w:lastRenderedPageBreak/>
         <w:br/>
-        <w:t>// Adds the Intent that starts the Activity to the top of the stack</w:t>
+        <w:t xml:space="preserve">// </w:t>
+      </w:r>
+      <w:proofErr w:type="gramStart"/>
+      <w:r>
+        <w:rPr>
+          <w:rFonts w:ascii="Times New Roman" w:eastAsia="Times New Roman" w:hAnsi="Times New Roman" w:cs="Times New Roman"/>
+          <w:sz w:val="24"/>
+          <w:szCs w:val="24"/>
+        </w:rPr>
+        <w:t>Adds</w:t>
+      </w:r>
+      <w:proofErr w:type="gramEnd"/>
+      <w:r>
+        <w:rPr>
+          <w:rFonts w:ascii="Times New Roman" w:eastAsia="Times New Roman" w:hAnsi="Times New Roman" w:cs="Times New Roman"/>
+          <w:sz w:val="24"/>
+          <w:szCs w:val="24"/>
+        </w:rPr>
+        <w:t xml:space="preserve"> the Intent that starts the Activity to the top of the stack</w:t>
       </w:r>
     </w:p>
     <w:p>
@@ -2025,6 +2549,8 @@
         </w:rPr>
         <w:br/>
       </w:r>
+      <w:proofErr w:type="spellStart"/>
+      <w:proofErr w:type="gramStart"/>
       <w:r>
         <w:rPr>
           <w:rFonts w:eastAsia="Times New Roman" w:cstheme="minorHAnsi"/>
@@ -2032,8 +2558,9 @@
           <w:sz w:val="24"/>
           <w:szCs w:val="24"/>
         </w:rPr>
-        <w:t>stackBuilder.addNextIntent(resultIntent);</w:t>
-      </w:r>
+        <w:t>stackBuilder.addNextIntent</w:t>
+      </w:r>
+      <w:proofErr w:type="spellEnd"/>
       <w:r>
         <w:rPr>
           <w:rFonts w:eastAsia="Times New Roman" w:cstheme="minorHAnsi"/>
@@ -2041,8 +2568,39 @@
           <w:sz w:val="24"/>
           <w:szCs w:val="24"/>
         </w:rPr>
+        <w:t>(</w:t>
+      </w:r>
+      <w:proofErr w:type="spellStart"/>
+      <w:proofErr w:type="gramEnd"/>
+      <w:r>
+        <w:rPr>
+          <w:rFonts w:eastAsia="Times New Roman" w:cstheme="minorHAnsi"/>
+          <w:b/>
+          <w:sz w:val="24"/>
+          <w:szCs w:val="24"/>
+        </w:rPr>
+        <w:t>resultIntent</w:t>
+      </w:r>
+      <w:proofErr w:type="spellEnd"/>
+      <w:r>
+        <w:rPr>
+          <w:rFonts w:eastAsia="Times New Roman" w:cstheme="minorHAnsi"/>
+          <w:b/>
+          <w:sz w:val="24"/>
+          <w:szCs w:val="24"/>
+        </w:rPr>
+        <w:t>);</w:t>
+      </w:r>
+      <w:r>
+        <w:rPr>
+          <w:rFonts w:eastAsia="Times New Roman" w:cstheme="minorHAnsi"/>
+          <w:b/>
+          <w:sz w:val="24"/>
+          <w:szCs w:val="24"/>
+        </w:rPr>
         <w:br/>
       </w:r>
+      <w:proofErr w:type="spellStart"/>
       <w:r>
         <w:rPr>
           <w:rFonts w:eastAsia="Times New Roman" w:cstheme="minorHAnsi"/>
@@ -2050,8 +2608,9 @@
           <w:sz w:val="24"/>
           <w:szCs w:val="24"/>
         </w:rPr>
-        <w:t>PendingIntent resultPendingIntent =</w:t>
-      </w:r>
+        <w:t>PendingIntent</w:t>
+      </w:r>
+      <w:proofErr w:type="spellEnd"/>
       <w:r>
         <w:rPr>
           <w:rFonts w:eastAsia="Times New Roman" w:cstheme="minorHAnsi"/>
@@ -2059,6 +2618,35 @@
           <w:sz w:val="24"/>
           <w:szCs w:val="24"/>
         </w:rPr>
+        <w:t xml:space="preserve"> </w:t>
+      </w:r>
+      <w:proofErr w:type="spellStart"/>
+      <w:r>
+        <w:rPr>
+          <w:rFonts w:eastAsia="Times New Roman" w:cstheme="minorHAnsi"/>
+          <w:b/>
+          <w:sz w:val="24"/>
+          <w:szCs w:val="24"/>
+        </w:rPr>
+        <w:t>resultPendingIntent</w:t>
+      </w:r>
+      <w:proofErr w:type="spellEnd"/>
+      <w:r>
+        <w:rPr>
+          <w:rFonts w:eastAsia="Times New Roman" w:cstheme="minorHAnsi"/>
+          <w:b/>
+          <w:sz w:val="24"/>
+          <w:szCs w:val="24"/>
+        </w:rPr>
+        <w:t xml:space="preserve"> =</w:t>
+      </w:r>
+      <w:r>
+        <w:rPr>
+          <w:rFonts w:eastAsia="Times New Roman" w:cstheme="minorHAnsi"/>
+          <w:b/>
+          <w:sz w:val="24"/>
+          <w:szCs w:val="24"/>
+        </w:rPr>
         <w:br/>
       </w:r>
       <w:r>
@@ -2068,8 +2656,9 @@
           <w:sz w:val="24"/>
           <w:szCs w:val="24"/>
         </w:rPr>
-        <w:t>        stackBuilder.getPendingIntent(</w:t>
-      </w:r>
+        <w:t xml:space="preserve">        </w:t>
+      </w:r>
+      <w:proofErr w:type="spellStart"/>
       <w:r>
         <w:rPr>
           <w:rFonts w:eastAsia="Times New Roman" w:cstheme="minorHAnsi"/>
@@ -2077,6 +2666,25 @@
           <w:sz w:val="24"/>
           <w:szCs w:val="24"/>
         </w:rPr>
+        <w:t>stackBuilder.getPendingIntent</w:t>
+      </w:r>
+      <w:proofErr w:type="spellEnd"/>
+      <w:r>
+        <w:rPr>
+          <w:rFonts w:eastAsia="Times New Roman" w:cstheme="minorHAnsi"/>
+          <w:b/>
+          <w:sz w:val="24"/>
+          <w:szCs w:val="24"/>
+        </w:rPr>
+        <w:t>(</w:t>
+      </w:r>
+      <w:r>
+        <w:rPr>
+          <w:rFonts w:eastAsia="Times New Roman" w:cstheme="minorHAnsi"/>
+          <w:b/>
+          <w:sz w:val="24"/>
+          <w:szCs w:val="24"/>
+        </w:rPr>
         <w:br/>
       </w:r>
       <w:r>
@@ -2104,8 +2712,19 @@
           <w:sz w:val="24"/>
           <w:szCs w:val="24"/>
         </w:rPr>
-        <w:t>            PendingIntent.FLAG_UPDATE_CURRENT</w:t>
-      </w:r>
+        <w:t xml:space="preserve">            </w:t>
+      </w:r>
+      <w:proofErr w:type="spellStart"/>
+      <w:r>
+        <w:rPr>
+          <w:rFonts w:eastAsia="Times New Roman" w:cstheme="minorHAnsi"/>
+          <w:b/>
+          <w:sz w:val="24"/>
+          <w:szCs w:val="24"/>
+        </w:rPr>
+        <w:t>PendingIntent.FLAG_UPDATE_CURRENT</w:t>
+      </w:r>
+      <w:proofErr w:type="spellEnd"/>
       <w:r>
         <w:rPr>
           <w:rFonts w:eastAsia="Times New Roman" w:cstheme="minorHAnsi"/>
@@ -2148,6 +2767,7 @@
           <w:szCs w:val="24"/>
         </w:rPr>
       </w:pPr>
+      <w:proofErr w:type="spellStart"/>
       <w:r>
         <w:rPr>
           <w:rStyle w:val="typ"/>
@@ -2178,6 +2798,7 @@
         </w:rPr>
         <w:t>Builder</w:t>
       </w:r>
+      <w:proofErr w:type="spellEnd"/>
       <w:r>
         <w:rPr>
           <w:rStyle w:val="pln"/>
@@ -2186,7 +2807,29 @@
           <w:sz w:val="24"/>
           <w:szCs w:val="24"/>
         </w:rPr>
-        <w:t xml:space="preserve"> mBuilder </w:t>
+        <w:t xml:space="preserve"> </w:t>
+      </w:r>
+      <w:proofErr w:type="spellStart"/>
+      <w:r>
+        <w:rPr>
+          <w:rStyle w:val="pln"/>
+          <w:rFonts w:asciiTheme="minorHAnsi" w:hAnsiTheme="minorHAnsi" w:cstheme="minorHAnsi"/>
+          <w:b/>
+          <w:sz w:val="24"/>
+          <w:szCs w:val="24"/>
+        </w:rPr>
+        <w:t>mBuilder</w:t>
+      </w:r>
+      <w:proofErr w:type="spellEnd"/>
+      <w:r>
+        <w:rPr>
+          <w:rStyle w:val="pln"/>
+          <w:rFonts w:asciiTheme="minorHAnsi" w:hAnsiTheme="minorHAnsi" w:cstheme="minorHAnsi"/>
+          <w:b/>
+          <w:sz w:val="24"/>
+          <w:szCs w:val="24"/>
+        </w:rPr>
+        <w:t xml:space="preserve"> </w:t>
       </w:r>
       <w:r>
         <w:rPr>
@@ -2237,6 +2880,8 @@
         </w:rPr>
         <w:t xml:space="preserve"> </w:t>
       </w:r>
+      <w:proofErr w:type="spellStart"/>
+      <w:proofErr w:type="gramStart"/>
       <w:r>
         <w:rPr>
           <w:rStyle w:val="typ"/>
@@ -2267,6 +2912,7 @@
         </w:rPr>
         <w:t>Builder</w:t>
       </w:r>
+      <w:proofErr w:type="spellEnd"/>
       <w:r>
         <w:rPr>
           <w:rStyle w:val="pun"/>
@@ -2277,6 +2923,7 @@
         </w:rPr>
         <w:t>(</w:t>
       </w:r>
+      <w:proofErr w:type="gramEnd"/>
       <w:r>
         <w:rPr>
           <w:rStyle w:val="kwd"/>
@@ -2326,6 +2973,7 @@
         </w:rPr>
         <w:t>.</w:t>
       </w:r>
+      <w:proofErr w:type="spellStart"/>
       <w:r>
         <w:rPr>
           <w:rStyle w:val="pln"/>
@@ -2336,6 +2984,7 @@
         </w:rPr>
         <w:t>setSmallIcon</w:t>
       </w:r>
+      <w:proofErr w:type="spellEnd"/>
       <w:r>
         <w:rPr>
           <w:rStyle w:val="pun"/>
@@ -2346,6 +2995,7 @@
         </w:rPr>
         <w:t>(</w:t>
       </w:r>
+      <w:proofErr w:type="spellStart"/>
       <w:r>
         <w:rPr>
           <w:rStyle w:val="pln"/>
@@ -2396,6 +3046,7 @@
         </w:rPr>
         <w:t>notification_icon</w:t>
       </w:r>
+      <w:proofErr w:type="spellEnd"/>
       <w:r>
         <w:rPr>
           <w:rStyle w:val="pun"/>
@@ -2435,6 +3086,7 @@
         </w:rPr>
         <w:t>.</w:t>
       </w:r>
+      <w:proofErr w:type="spellStart"/>
       <w:r>
         <w:rPr>
           <w:rStyle w:val="pln"/>
@@ -2445,6 +3097,7 @@
         </w:rPr>
         <w:t>setContentTitle</w:t>
       </w:r>
+      <w:proofErr w:type="spellEnd"/>
       <w:r>
         <w:rPr>
           <w:rStyle w:val="pun"/>
@@ -2504,6 +3157,7 @@
         </w:rPr>
         <w:t>.</w:t>
       </w:r>
+      <w:proofErr w:type="spellStart"/>
       <w:r>
         <w:rPr>
           <w:rStyle w:val="pln"/>
@@ -2514,6 +3168,7 @@
         </w:rPr>
         <w:t>setContentText</w:t>
       </w:r>
+      <w:proofErr w:type="spellEnd"/>
       <w:r>
         <w:rPr>
           <w:rStyle w:val="pun"/>
@@ -2578,8 +3233,8 @@
         </w:rPr>
         <w:t xml:space="preserve">             </w:t>
       </w:r>
-      <w:bookmarkStart w:id="0" w:name="_GoBack"/>
-      <w:bookmarkEnd w:id="0"/>
+      <w:proofErr w:type="spellStart"/>
+      <w:proofErr w:type="gramStart"/>
       <w:r>
         <w:rPr>
           <w:rStyle w:val="pln"/>
@@ -2610,6 +3265,7 @@
         </w:rPr>
         <w:t>setContentIntent</w:t>
       </w:r>
+      <w:proofErr w:type="spellEnd"/>
       <w:r>
         <w:rPr>
           <w:rStyle w:val="pun"/>
@@ -2620,6 +3276,8 @@
         </w:rPr>
         <w:t>(</w:t>
       </w:r>
+      <w:proofErr w:type="spellStart"/>
+      <w:proofErr w:type="gramEnd"/>
       <w:r>
         <w:rPr>
           <w:rStyle w:val="pln"/>
@@ -2630,6 +3288,7 @@
         </w:rPr>
         <w:t>resultPendingIntent</w:t>
       </w:r>
+      <w:proofErr w:type="spellEnd"/>
       <w:r>
         <w:rPr>
           <w:rStyle w:val="pun"/>
@@ -2652,6 +3311,7 @@
           <w:szCs w:val="24"/>
         </w:rPr>
       </w:pPr>
+      <w:proofErr w:type="spellStart"/>
       <w:r>
         <w:rPr>
           <w:rStyle w:val="typ"/>
@@ -2662,6 +3322,7 @@
         </w:rPr>
         <w:t>NotificationManager</w:t>
       </w:r>
+      <w:proofErr w:type="spellEnd"/>
       <w:r>
         <w:rPr>
           <w:rStyle w:val="pln"/>
@@ -2670,7 +3331,29 @@
           <w:sz w:val="24"/>
           <w:szCs w:val="24"/>
         </w:rPr>
-        <w:t xml:space="preserve"> mNotificationManager </w:t>
+        <w:t xml:space="preserve"> </w:t>
+      </w:r>
+      <w:proofErr w:type="spellStart"/>
+      <w:r>
+        <w:rPr>
+          <w:rStyle w:val="pln"/>
+          <w:rFonts w:asciiTheme="minorHAnsi" w:hAnsiTheme="minorHAnsi" w:cstheme="minorHAnsi"/>
+          <w:b/>
+          <w:sz w:val="24"/>
+          <w:szCs w:val="24"/>
+        </w:rPr>
+        <w:t>mNotificationManager</w:t>
+      </w:r>
+      <w:proofErr w:type="spellEnd"/>
+      <w:r>
+        <w:rPr>
+          <w:rStyle w:val="pln"/>
+          <w:rFonts w:asciiTheme="minorHAnsi" w:hAnsiTheme="minorHAnsi" w:cstheme="minorHAnsi"/>
+          <w:b/>
+          <w:sz w:val="24"/>
+          <w:szCs w:val="24"/>
+        </w:rPr>
+        <w:t xml:space="preserve"> </w:t>
       </w:r>
       <w:r>
         <w:rPr>
@@ -2711,6 +3394,7 @@
         </w:rPr>
         <w:t>(</w:t>
       </w:r>
+      <w:proofErr w:type="spellStart"/>
       <w:r>
         <w:rPr>
           <w:rStyle w:val="typ"/>
@@ -2721,6 +3405,7 @@
         </w:rPr>
         <w:t>NotificationManager</w:t>
       </w:r>
+      <w:proofErr w:type="spellEnd"/>
       <w:r>
         <w:rPr>
           <w:rStyle w:val="pun"/>
@@ -2739,8 +3424,21 @@
           <w:sz w:val="24"/>
           <w:szCs w:val="24"/>
         </w:rPr>
-        <w:t xml:space="preserve"> getSystemService</w:t>
-      </w:r>
+        <w:t xml:space="preserve"> </w:t>
+      </w:r>
+      <w:proofErr w:type="spellStart"/>
+      <w:proofErr w:type="gramStart"/>
+      <w:r>
+        <w:rPr>
+          <w:rStyle w:val="pln"/>
+          <w:rFonts w:asciiTheme="minorHAnsi" w:hAnsiTheme="minorHAnsi" w:cstheme="minorHAnsi"/>
+          <w:b/>
+          <w:sz w:val="24"/>
+          <w:szCs w:val="24"/>
+        </w:rPr>
+        <w:t>getSystemService</w:t>
+      </w:r>
+      <w:proofErr w:type="spellEnd"/>
       <w:r>
         <w:rPr>
           <w:rStyle w:val="pun"/>
@@ -2751,6 +3449,8 @@
         </w:rPr>
         <w:t>(</w:t>
       </w:r>
+      <w:proofErr w:type="spellStart"/>
+      <w:proofErr w:type="gramEnd"/>
       <w:r>
         <w:rPr>
           <w:rStyle w:val="typ"/>
@@ -2781,6 +3481,7 @@
         </w:rPr>
         <w:t>NOTIFICATION_SERVICE</w:t>
       </w:r>
+      <w:proofErr w:type="spellEnd"/>
       <w:r>
         <w:rPr>
           <w:rStyle w:val="pun"/>
@@ -2807,7 +3508,27 @@
           <w:sz w:val="24"/>
           <w:szCs w:val="24"/>
         </w:rPr>
-        <w:t>// mId allows you to update the notification later on.</w:t>
+        <w:t xml:space="preserve">// </w:t>
+      </w:r>
+      <w:proofErr w:type="spellStart"/>
+      <w:r>
+        <w:rPr>
+          <w:rStyle w:val="com"/>
+          <w:rFonts w:ascii="Times New Roman" w:hAnsi="Times New Roman" w:cs="Times New Roman"/>
+          <w:sz w:val="24"/>
+          <w:szCs w:val="24"/>
+        </w:rPr>
+        <w:t>mId</w:t>
+      </w:r>
+      <w:proofErr w:type="spellEnd"/>
+      <w:r>
+        <w:rPr>
+          <w:rStyle w:val="com"/>
+          <w:rFonts w:ascii="Times New Roman" w:hAnsi="Times New Roman" w:cs="Times New Roman"/>
+          <w:sz w:val="24"/>
+          <w:szCs w:val="24"/>
+        </w:rPr>
+        <w:t xml:space="preserve"> allows you to update the notification later on.</w:t>
       </w:r>
       <w:r>
         <w:rPr>
@@ -2817,6 +3538,8 @@
         </w:rPr>
         <w:br/>
       </w:r>
+      <w:proofErr w:type="spellStart"/>
+      <w:proofErr w:type="gramStart"/>
       <w:r>
         <w:rPr>
           <w:rStyle w:val="pln"/>
@@ -2847,6 +3570,7 @@
         </w:rPr>
         <w:t>notify</w:t>
       </w:r>
+      <w:proofErr w:type="spellEnd"/>
       <w:r>
         <w:rPr>
           <w:rStyle w:val="pun"/>
@@ -2857,6 +3581,8 @@
         </w:rPr>
         <w:t>(</w:t>
       </w:r>
+      <w:proofErr w:type="spellStart"/>
+      <w:proofErr w:type="gramEnd"/>
       <w:r>
         <w:rPr>
           <w:rStyle w:val="pln"/>
@@ -2867,6 +3593,7 @@
         </w:rPr>
         <w:t>mId</w:t>
       </w:r>
+      <w:proofErr w:type="spellEnd"/>
       <w:r>
         <w:rPr>
           <w:rStyle w:val="pun"/>
@@ -2885,7 +3612,18 @@
           <w:sz w:val="24"/>
           <w:szCs w:val="24"/>
         </w:rPr>
-        <w:t xml:space="preserve"> mBuilder</w:t>
+        <w:t xml:space="preserve"> </w:t>
+      </w:r>
+      <w:proofErr w:type="spellStart"/>
+      <w:r>
+        <w:rPr>
+          <w:rStyle w:val="pln"/>
+          <w:rFonts w:asciiTheme="minorHAnsi" w:hAnsiTheme="minorHAnsi" w:cstheme="minorHAnsi"/>
+          <w:b/>
+          <w:sz w:val="24"/>
+          <w:szCs w:val="24"/>
+        </w:rPr>
+        <w:t>mBuilder</w:t>
       </w:r>
       <w:r>
         <w:rPr>
@@ -2907,6 +3645,7 @@
         </w:rPr>
         <w:t>build</w:t>
       </w:r>
+      <w:proofErr w:type="spellEnd"/>
       <w:r>
         <w:rPr>
           <w:rStyle w:val="pun"/>

</xml_diff>